<commit_message>
Translation of the caracteristic's text
</commit_message>
<xml_diff>
--- a/rapport intermédiaire.docx
+++ b/rapport intermédiaire.docx
@@ -18,8 +18,8 @@
         <w:tblLook w:val="04A0" w:firstRow="1" w:lastRow="0" w:firstColumn="1" w:lastColumn="0" w:noHBand="0" w:noVBand="1"/>
       </w:tblPr>
       <w:tblGrid>
-        <w:gridCol w:w="2689"/>
-        <w:gridCol w:w="6373"/>
+        <w:gridCol w:w="2405"/>
+        <w:gridCol w:w="6657"/>
       </w:tblGrid>
       <w:tr>
         <w:tc>
@@ -55,7 +55,7 @@
       <w:tr>
         <w:tc>
           <w:tcPr>
-            <w:tcW w:w="2689" w:type="dxa"/>
+            <w:tcW w:w="2405" w:type="dxa"/>
           </w:tcPr>
           <w:p>
             <w:r>
@@ -65,7 +65,7 @@
         </w:tc>
         <w:tc>
           <w:tcPr>
-            <w:tcW w:w="6373" w:type="dxa"/>
+            <w:tcW w:w="6657" w:type="dxa"/>
           </w:tcPr>
           <w:p>
             <w:r>
@@ -77,7 +77,7 @@
       <w:tr>
         <w:tc>
           <w:tcPr>
-            <w:tcW w:w="2689" w:type="dxa"/>
+            <w:tcW w:w="2405" w:type="dxa"/>
           </w:tcPr>
           <w:p>
             <w:r>
@@ -87,7 +87,7 @@
         </w:tc>
         <w:tc>
           <w:tcPr>
-            <w:tcW w:w="6373" w:type="dxa"/>
+            <w:tcW w:w="6657" w:type="dxa"/>
           </w:tcPr>
           <w:p>
             <w:r>
@@ -99,7 +99,7 @@
       <w:tr>
         <w:tc>
           <w:tcPr>
-            <w:tcW w:w="2689" w:type="dxa"/>
+            <w:tcW w:w="2405" w:type="dxa"/>
           </w:tcPr>
           <w:p>
             <w:r>
@@ -109,7 +109,7 @@
         </w:tc>
         <w:tc>
           <w:tcPr>
-            <w:tcW w:w="6373" w:type="dxa"/>
+            <w:tcW w:w="6657" w:type="dxa"/>
           </w:tcPr>
           <w:p>
             <w:r>
@@ -137,7 +137,7 @@
       <w:tr>
         <w:tc>
           <w:tcPr>
-            <w:tcW w:w="2689" w:type="dxa"/>
+            <w:tcW w:w="2405" w:type="dxa"/>
           </w:tcPr>
           <w:p>
             <w:r>
@@ -147,7 +147,7 @@
         </w:tc>
         <w:tc>
           <w:tcPr>
-            <w:tcW w:w="6373" w:type="dxa"/>
+            <w:tcW w:w="6657" w:type="dxa"/>
           </w:tcPr>
           <w:p>
             <w:r>
@@ -159,7 +159,7 @@
       <w:tr>
         <w:tc>
           <w:tcPr>
-            <w:tcW w:w="2689" w:type="dxa"/>
+            <w:tcW w:w="2405" w:type="dxa"/>
           </w:tcPr>
           <w:p>
             <w:r>
@@ -169,7 +169,7 @@
         </w:tc>
         <w:tc>
           <w:tcPr>
-            <w:tcW w:w="6373" w:type="dxa"/>
+            <w:tcW w:w="6657" w:type="dxa"/>
           </w:tcPr>
           <w:p>
             <w:r>
@@ -203,7 +203,7 @@
       <w:tr>
         <w:tc>
           <w:tcPr>
-            <w:tcW w:w="2689" w:type="dxa"/>
+            <w:tcW w:w="2405" w:type="dxa"/>
           </w:tcPr>
           <w:p>
             <w:r>
@@ -213,7 +213,7 @@
         </w:tc>
         <w:tc>
           <w:tcPr>
-            <w:tcW w:w="6373" w:type="dxa"/>
+            <w:tcW w:w="6657" w:type="dxa"/>
           </w:tcPr>
           <w:p>
             <w:r>
@@ -225,7 +225,7 @@
       <w:tr>
         <w:tc>
           <w:tcPr>
-            <w:tcW w:w="2689" w:type="dxa"/>
+            <w:tcW w:w="2405" w:type="dxa"/>
           </w:tcPr>
           <w:p>
             <w:r>
@@ -235,7 +235,7 @@
         </w:tc>
         <w:tc>
           <w:tcPr>
-            <w:tcW w:w="6373" w:type="dxa"/>
+            <w:tcW w:w="6657" w:type="dxa"/>
           </w:tcPr>
           <w:p>
             <w:r>
@@ -247,7 +247,7 @@
       <w:tr>
         <w:tc>
           <w:tcPr>
-            <w:tcW w:w="2689" w:type="dxa"/>
+            <w:tcW w:w="2405" w:type="dxa"/>
           </w:tcPr>
           <w:p>
             <w:r>
@@ -257,7 +257,7 @@
         </w:tc>
         <w:tc>
           <w:tcPr>
-            <w:tcW w:w="6373" w:type="dxa"/>
+            <w:tcW w:w="6657" w:type="dxa"/>
           </w:tcPr>
           <w:p>
             <w:r>
@@ -283,7 +283,7 @@
       <w:tr>
         <w:tc>
           <w:tcPr>
-            <w:tcW w:w="2689" w:type="dxa"/>
+            <w:tcW w:w="2405" w:type="dxa"/>
           </w:tcPr>
           <w:p>
             <w:r>
@@ -293,7 +293,7 @@
         </w:tc>
         <w:tc>
           <w:tcPr>
-            <w:tcW w:w="6373" w:type="dxa"/>
+            <w:tcW w:w="6657" w:type="dxa"/>
           </w:tcPr>
           <w:p>
             <w:r>
@@ -305,7 +305,7 @@
       <w:tr>
         <w:tc>
           <w:tcPr>
-            <w:tcW w:w="2689" w:type="dxa"/>
+            <w:tcW w:w="2405" w:type="dxa"/>
           </w:tcPr>
           <w:p>
             <w:r>
@@ -315,7 +315,7 @@
         </w:tc>
         <w:tc>
           <w:tcPr>
-            <w:tcW w:w="6373" w:type="dxa"/>
+            <w:tcW w:w="6657" w:type="dxa"/>
           </w:tcPr>
           <w:p>
             <w:r>
@@ -327,7 +327,7 @@
       <w:tr>
         <w:tc>
           <w:tcPr>
-            <w:tcW w:w="2689" w:type="dxa"/>
+            <w:tcW w:w="2405" w:type="dxa"/>
           </w:tcPr>
           <w:p>
             <w:r>
@@ -337,7 +337,7 @@
         </w:tc>
         <w:tc>
           <w:tcPr>
-            <w:tcW w:w="6373" w:type="dxa"/>
+            <w:tcW w:w="6657" w:type="dxa"/>
           </w:tcPr>
           <w:p>
             <w:r>
@@ -349,7 +349,7 @@
       <w:tr>
         <w:tc>
           <w:tcPr>
-            <w:tcW w:w="2689" w:type="dxa"/>
+            <w:tcW w:w="2405" w:type="dxa"/>
           </w:tcPr>
           <w:p>
             <w:r>
@@ -359,7 +359,7 @@
         </w:tc>
         <w:tc>
           <w:tcPr>
-            <w:tcW w:w="6373" w:type="dxa"/>
+            <w:tcW w:w="6657" w:type="dxa"/>
           </w:tcPr>
           <w:p>
             <w:r>
@@ -371,7 +371,7 @@
       <w:tr>
         <w:tc>
           <w:tcPr>
-            <w:tcW w:w="2689" w:type="dxa"/>
+            <w:tcW w:w="2405" w:type="dxa"/>
           </w:tcPr>
           <w:p>
             <w:r>
@@ -381,7 +381,7 @@
         </w:tc>
         <w:tc>
           <w:tcPr>
-            <w:tcW w:w="6373" w:type="dxa"/>
+            <w:tcW w:w="6657" w:type="dxa"/>
           </w:tcPr>
           <w:p>
             <w:r>
@@ -420,7 +420,7 @@
       <w:tr>
         <w:tc>
           <w:tcPr>
-            <w:tcW w:w="2689" w:type="dxa"/>
+            <w:tcW w:w="2405" w:type="dxa"/>
           </w:tcPr>
           <w:p>
             <w:r>
@@ -430,7 +430,7 @@
         </w:tc>
         <w:tc>
           <w:tcPr>
-            <w:tcW w:w="6373" w:type="dxa"/>
+            <w:tcW w:w="6657" w:type="dxa"/>
           </w:tcPr>
           <w:p>
             <w:r>
@@ -442,7 +442,7 @@
       <w:tr>
         <w:tc>
           <w:tcPr>
-            <w:tcW w:w="2689" w:type="dxa"/>
+            <w:tcW w:w="2405" w:type="dxa"/>
           </w:tcPr>
           <w:p>
             <w:r>
@@ -452,7 +452,7 @@
         </w:tc>
         <w:tc>
           <w:tcPr>
-            <w:tcW w:w="6373" w:type="dxa"/>
+            <w:tcW w:w="6657" w:type="dxa"/>
           </w:tcPr>
           <w:p>
             <w:r>
@@ -467,7 +467,7 @@
       <w:tr>
         <w:tc>
           <w:tcPr>
-            <w:tcW w:w="2689" w:type="dxa"/>
+            <w:tcW w:w="2405" w:type="dxa"/>
           </w:tcPr>
           <w:p>
             <w:r>
@@ -477,7 +477,7 @@
         </w:tc>
         <w:tc>
           <w:tcPr>
-            <w:tcW w:w="6373" w:type="dxa"/>
+            <w:tcW w:w="6657" w:type="dxa"/>
           </w:tcPr>
           <w:p>
             <w:proofErr w:type="spellStart"/>
@@ -505,7 +505,7 @@
       <w:tr>
         <w:tc>
           <w:tcPr>
-            <w:tcW w:w="2689" w:type="dxa"/>
+            <w:tcW w:w="2405" w:type="dxa"/>
           </w:tcPr>
           <w:p>
             <w:r>
@@ -515,7 +515,7 @@
         </w:tc>
         <w:tc>
           <w:tcPr>
-            <w:tcW w:w="6373" w:type="dxa"/>
+            <w:tcW w:w="6657" w:type="dxa"/>
           </w:tcPr>
           <w:p>
             <w:r>
@@ -527,7 +527,7 @@
       <w:tr>
         <w:tc>
           <w:tcPr>
-            <w:tcW w:w="2689" w:type="dxa"/>
+            <w:tcW w:w="2405" w:type="dxa"/>
           </w:tcPr>
           <w:p>
             <w:r>
@@ -537,17 +537,15 @@
         </w:tc>
         <w:tc>
           <w:tcPr>
-            <w:tcW w:w="6373" w:type="dxa"/>
+            <w:tcW w:w="6657" w:type="dxa"/>
           </w:tcPr>
           <w:p>
             <w:r>
               <w:t>(</w:t>
             </w:r>
-            <w:proofErr w:type="gramStart"/>
-            <w:r>
-              <w:t>prévue</w:t>
-            </w:r>
-            <w:proofErr w:type="gramEnd"/>
+            <w:r>
+              <w:t>Prévue</w:t>
+            </w:r>
             <w:r>
               <w:t xml:space="preserve"> mais pas encore réalisée) Mise en surbrillance d’un objet sélectionnable</w:t>
             </w:r>
@@ -557,7 +555,7 @@
       <w:tr>
         <w:tc>
           <w:tcPr>
-            <w:tcW w:w="2689" w:type="dxa"/>
+            <w:tcW w:w="2405" w:type="dxa"/>
           </w:tcPr>
           <w:p>
             <w:r>
@@ -567,7 +565,7 @@
         </w:tc>
         <w:tc>
           <w:tcPr>
-            <w:tcW w:w="6373" w:type="dxa"/>
+            <w:tcW w:w="6657" w:type="dxa"/>
           </w:tcPr>
           <w:p>
             <w:r>
@@ -601,7 +599,7 @@
       <w:tr>
         <w:tc>
           <w:tcPr>
-            <w:tcW w:w="2689" w:type="dxa"/>
+            <w:tcW w:w="2405" w:type="dxa"/>
           </w:tcPr>
           <w:p>
             <w:r>
@@ -611,7 +609,7 @@
         </w:tc>
         <w:tc>
           <w:tcPr>
-            <w:tcW w:w="6373" w:type="dxa"/>
+            <w:tcW w:w="6657" w:type="dxa"/>
           </w:tcPr>
           <w:p>
             <w:r>
@@ -623,7 +621,7 @@
       <w:tr>
         <w:tc>
           <w:tcPr>
-            <w:tcW w:w="2689" w:type="dxa"/>
+            <w:tcW w:w="2405" w:type="dxa"/>
           </w:tcPr>
           <w:p>
             <w:r>
@@ -633,7 +631,7 @@
         </w:tc>
         <w:tc>
           <w:tcPr>
-            <w:tcW w:w="6373" w:type="dxa"/>
+            <w:tcW w:w="6657" w:type="dxa"/>
           </w:tcPr>
           <w:p>
             <w:r>
@@ -673,11 +671,121 @@
       <w:tr>
         <w:tc>
           <w:tcPr>
+            <w:tcW w:w="2405" w:type="dxa"/>
+          </w:tcPr>
+          <w:p>
+            <w:r>
+              <w:t>Aspect positif</w:t>
+            </w:r>
+          </w:p>
+        </w:tc>
+        <w:tc>
+          <w:tcPr>
+            <w:tcW w:w="6657" w:type="dxa"/>
+          </w:tcPr>
+          <w:p>
+            <w:r>
+              <w:t>Le jeu final sera fonctionnel avec des fonctionnalités basiques</w:t>
+            </w:r>
+          </w:p>
+        </w:tc>
+      </w:tr>
+      <w:tr>
+        <w:tc>
+          <w:tcPr>
+            <w:tcW w:w="2405" w:type="dxa"/>
+          </w:tcPr>
+          <w:p>
+            <w:r>
+              <w:t>Aspect négatif</w:t>
+            </w:r>
+          </w:p>
+        </w:tc>
+        <w:tc>
+          <w:tcPr>
+            <w:tcW w:w="6657" w:type="dxa"/>
+          </w:tcPr>
+          <w:p>
+            <w:r>
+              <w:t>L’ajout de fonctionnalités auraient été appréciables (gameplay, I3D)</w:t>
+            </w:r>
+          </w:p>
+        </w:tc>
+      </w:tr>
+      <w:tr>
+        <w:tc>
+          <w:tcPr>
+            <w:tcW w:w="2405" w:type="dxa"/>
+          </w:tcPr>
+          <w:p>
+            <w:r>
+              <w:t>Choix conception/objectif</w:t>
+            </w:r>
+          </w:p>
+        </w:tc>
+        <w:tc>
+          <w:tcPr>
+            <w:tcW w:w="6657" w:type="dxa"/>
+          </w:tcPr>
+          <w:p>
+            <w:r>
+              <w:t>En considérant le temps imparti et notre objectif basique et fonctionnel, nos choix d’interactions sont adéquats</w:t>
+            </w:r>
+          </w:p>
+        </w:tc>
+      </w:tr>
+    </w:tbl>
+    <w:p/>
+    <w:p/>
+    <w:p/>
+    <w:p/>
+    <w:p>
+      <w:pPr>
+        <w:jc w:val="center"/>
+      </w:pPr>
+      <w:r>
+        <w:lastRenderedPageBreak/>
+        <w:t xml:space="preserve">Annexe </w:t>
+      </w:r>
+      <w:r>
+        <w:t>B</w:t>
+      </w:r>
+      <w:r>
+        <w:t> :</w:t>
+      </w:r>
+    </w:p>
+    <w:tbl>
+      <w:tblPr>
+        <w:tblStyle w:val="Grilledutableau"/>
+        <w:tblW w:w="0" w:type="auto"/>
+        <w:tblLook w:val="04A0" w:firstRow="1" w:lastRow="0" w:firstColumn="1" w:lastColumn="0" w:noHBand="0" w:noVBand="1"/>
+      </w:tblPr>
+      <w:tblGrid>
+        <w:gridCol w:w="2689"/>
+        <w:gridCol w:w="6373"/>
+      </w:tblGrid>
+      <w:tr>
+        <w:tc>
+          <w:tcPr>
+            <w:tcW w:w="9062" w:type="dxa"/>
+            <w:gridSpan w:val="2"/>
+            <w:shd w:val="clear" w:color="auto" w:fill="9CC2E5" w:themeFill="accent5" w:themeFillTint="99"/>
+          </w:tcPr>
+          <w:p>
+            <w:r>
+              <w:t>Information factuelles</w:t>
+            </w:r>
+          </w:p>
+        </w:tc>
+      </w:tr>
+      <w:tr>
+        <w:tc>
+          <w:tcPr>
             <w:tcW w:w="2689" w:type="dxa"/>
           </w:tcPr>
           <w:p>
             <w:r>
-              <w:t>Aspect positif</w:t>
+              <w:t>Nom du projet</w:t>
             </w:r>
           </w:p>
         </w:tc>
@@ -687,8 +795,13 @@
           </w:tcPr>
           <w:p>
             <w:r>
-              <w:t>Le jeu final sera fonctionnel avec des fonctionnalités basiques</w:t>
-            </w:r>
+              <w:t xml:space="preserve">Rocket </w:t>
+            </w:r>
+            <w:proofErr w:type="spellStart"/>
+            <w:r>
+              <w:t>lab</w:t>
+            </w:r>
+            <w:proofErr w:type="spellEnd"/>
           </w:p>
         </w:tc>
       </w:tr>
@@ -699,7 +812,7 @@
           </w:tcPr>
           <w:p>
             <w:r>
-              <w:t>Aspect négatif</w:t>
+              <w:t>Entreprise/auteurs</w:t>
             </w:r>
           </w:p>
         </w:tc>
@@ -709,10 +822,7 @@
           </w:tcPr>
           <w:p>
             <w:r>
-              <w:t>L’ajout</w:t>
-            </w:r>
-            <w:r>
-              <w:t xml:space="preserve"> de fonctionnalités auraient été appréciables (gameplay, I3D)</w:t>
+              <w:t>Adrien CHAHINIAN &amp; Lilian FAVRE GARCIA</w:t>
             </w:r>
           </w:p>
         </w:tc>
@@ -724,7 +834,7 @@
           </w:tcPr>
           <w:p>
             <w:r>
-              <w:t>Choix conception/objectif</w:t>
+              <w:t>Date</w:t>
             </w:r>
           </w:p>
         </w:tc>
@@ -734,7 +844,340 @@
           </w:tcPr>
           <w:p>
             <w:r>
-              <w:t>En considérant le temps imparti et notre objectif basique et fonctionnel, nos choix d’interactions sont adéquats</w:t>
+              <w:t>5/02/2021</w:t>
+            </w:r>
+          </w:p>
+        </w:tc>
+      </w:tr>
+      <w:tr>
+        <w:tc>
+          <w:tcPr>
+            <w:tcW w:w="9062" w:type="dxa"/>
+            <w:gridSpan w:val="2"/>
+            <w:shd w:val="clear" w:color="auto" w:fill="9CC2E5" w:themeFill="accent5" w:themeFillTint="99"/>
+          </w:tcPr>
+          <w:p>
+            <w:r>
+              <w:t>Objectif</w:t>
+            </w:r>
+          </w:p>
+        </w:tc>
+      </w:tr>
+      <w:tr>
+        <w:tc>
+          <w:tcPr>
+            <w:tcW w:w="2689" w:type="dxa"/>
+          </w:tcPr>
+          <w:p>
+            <w:r>
+              <w:t>Contexte</w:t>
+            </w:r>
+          </w:p>
+        </w:tc>
+        <w:tc>
+          <w:tcPr>
+            <w:tcW w:w="6373" w:type="dxa"/>
+          </w:tcPr>
+          <w:p>
+            <w:r>
+              <w:t>Apprendre et comprendre la base d’un fonctionnement d’une fusée</w:t>
+            </w:r>
+          </w:p>
+        </w:tc>
+      </w:tr>
+      <w:tr>
+        <w:tc>
+          <w:tcPr>
+            <w:tcW w:w="2689" w:type="dxa"/>
+          </w:tcPr>
+          <w:p>
+            <w:r>
+              <w:t>Utilisateurs visés</w:t>
+            </w:r>
+          </w:p>
+        </w:tc>
+        <w:tc>
+          <w:tcPr>
+            <w:tcW w:w="6373" w:type="dxa"/>
+          </w:tcPr>
+          <w:p>
+            <w:r>
+              <w:t>Toute personne souhaitant intéressée par la découverte du spatial</w:t>
+            </w:r>
+          </w:p>
+        </w:tc>
+      </w:tr>
+      <w:tr>
+        <w:tc>
+          <w:tcPr>
+            <w:tcW w:w="2689" w:type="dxa"/>
+          </w:tcPr>
+          <w:p>
+            <w:r>
+              <w:t>Objectifs de l’application</w:t>
+            </w:r>
+          </w:p>
+        </w:tc>
+        <w:tc>
+          <w:tcPr>
+            <w:tcW w:w="6373" w:type="dxa"/>
+          </w:tcPr>
+          <w:p>
+            <w:r>
+              <w:t>Créer une fusée personnalisée puis la faire décoller le plus haut possible</w:t>
+            </w:r>
+          </w:p>
+        </w:tc>
+      </w:tr>
+      <w:tr>
+        <w:tc>
+          <w:tcPr>
+            <w:tcW w:w="9062" w:type="dxa"/>
+            <w:gridSpan w:val="2"/>
+            <w:shd w:val="clear" w:color="auto" w:fill="9CC2E5" w:themeFill="accent5" w:themeFillTint="99"/>
+          </w:tcPr>
+          <w:p>
+            <w:r>
+              <w:t>Interfaces</w:t>
+            </w:r>
+          </w:p>
+        </w:tc>
+      </w:tr>
+      <w:tr>
+        <w:tc>
+          <w:tcPr>
+            <w:tcW w:w="2689" w:type="dxa"/>
+          </w:tcPr>
+          <w:p>
+            <w:r>
+              <w:t>Entrée</w:t>
+            </w:r>
+          </w:p>
+        </w:tc>
+        <w:tc>
+          <w:tcPr>
+            <w:tcW w:w="6373" w:type="dxa"/>
+          </w:tcPr>
+          <w:p>
+            <w:r>
+              <w:t>Clavier pour se déplacer, souris pour bouger la caméra et cliquer</w:t>
+            </w:r>
+          </w:p>
+        </w:tc>
+      </w:tr>
+      <w:tr>
+        <w:tc>
+          <w:tcPr>
+            <w:tcW w:w="2689" w:type="dxa"/>
+          </w:tcPr>
+          <w:p>
+            <w:r>
+              <w:t>Sortie</w:t>
+            </w:r>
+          </w:p>
+        </w:tc>
+        <w:tc>
+          <w:tcPr>
+            <w:tcW w:w="6373" w:type="dxa"/>
+          </w:tcPr>
+          <w:p>
+            <w:r>
+              <w:t>Modification de l’environnement, données de la fusée (hauteur, vitesse, composants)</w:t>
+            </w:r>
+          </w:p>
+        </w:tc>
+      </w:tr>
+      <w:tr>
+        <w:tc>
+          <w:tcPr>
+            <w:tcW w:w="9062" w:type="dxa"/>
+            <w:gridSpan w:val="2"/>
+            <w:shd w:val="clear" w:color="auto" w:fill="9CC2E5" w:themeFill="accent5" w:themeFillTint="99"/>
+          </w:tcPr>
+          <w:p>
+            <w:r>
+              <w:t>Environnement virtuel</w:t>
+            </w:r>
+          </w:p>
+        </w:tc>
+      </w:tr>
+      <w:tr>
+        <w:tc>
+          <w:tcPr>
+            <w:tcW w:w="2689" w:type="dxa"/>
+          </w:tcPr>
+          <w:p>
+            <w:r>
+              <w:t>Contenu virtuel</w:t>
+            </w:r>
+          </w:p>
+        </w:tc>
+        <w:tc>
+          <w:tcPr>
+            <w:tcW w:w="6373" w:type="dxa"/>
+          </w:tcPr>
+          <w:p>
+            <w:r>
+              <w:t xml:space="preserve">La première scène </w:t>
+            </w:r>
+            <w:r>
+              <w:t>contient</w:t>
+            </w:r>
+            <w:r>
+              <w:t xml:space="preserve"> le système de création de la fusée avec toutes les pièces, </w:t>
+            </w:r>
+            <w:r>
+              <w:t xml:space="preserve">la seconde contiens le décollage de la fusée créée </w:t>
+            </w:r>
+            <w:r>
+              <w:t>précédemment</w:t>
+            </w:r>
+          </w:p>
+        </w:tc>
+      </w:tr>
+      <w:tr>
+        <w:tc>
+          <w:tcPr>
+            <w:tcW w:w="2689" w:type="dxa"/>
+          </w:tcPr>
+          <w:p>
+            <w:r>
+              <w:t>Interface graphique</w:t>
+            </w:r>
+          </w:p>
+        </w:tc>
+        <w:tc>
+          <w:tcPr>
+            <w:tcW w:w="6373" w:type="dxa"/>
+          </w:tcPr>
+          <w:p>
+            <w:r>
+              <w:t xml:space="preserve">Le centre de la caméra est </w:t>
+            </w:r>
+            <w:r>
+              <w:t>défini</w:t>
+            </w:r>
+            <w:r>
+              <w:t xml:space="preserve"> par un pointeur</w:t>
+            </w:r>
+            <w:r>
+              <w:t>, lors du lancement de la fusée, des informations sont affichées (hauteur, vitesse)</w:t>
+            </w:r>
+          </w:p>
+        </w:tc>
+      </w:tr>
+      <w:tr>
+        <w:tc>
+          <w:tcPr>
+            <w:tcW w:w="9062" w:type="dxa"/>
+            <w:gridSpan w:val="2"/>
+            <w:shd w:val="clear" w:color="auto" w:fill="9CC2E5" w:themeFill="accent5" w:themeFillTint="99"/>
+          </w:tcPr>
+          <w:p>
+            <w:r>
+              <w:t>Interactions</w:t>
+            </w:r>
+          </w:p>
+        </w:tc>
+      </w:tr>
+      <w:tr>
+        <w:tc>
+          <w:tcPr>
+            <w:tcW w:w="2689" w:type="dxa"/>
+          </w:tcPr>
+          <w:p>
+            <w:r>
+              <w:t>Scenarios</w:t>
+            </w:r>
+          </w:p>
+        </w:tc>
+        <w:tc>
+          <w:tcPr>
+            <w:tcW w:w="6373" w:type="dxa"/>
+          </w:tcPr>
+          <w:p>
+            <w:r>
+              <w:t>Choix des composants de la fusée puis décollage</w:t>
+            </w:r>
+          </w:p>
+        </w:tc>
+      </w:tr>
+      <w:tr>
+        <w:tc>
+          <w:tcPr>
+            <w:tcW w:w="2689" w:type="dxa"/>
+          </w:tcPr>
+          <w:p>
+            <w:r>
+              <w:t>Tâches &amp; contraintes</w:t>
+            </w:r>
+          </w:p>
+        </w:tc>
+        <w:tc>
+          <w:tcPr>
+            <w:tcW w:w="6373" w:type="dxa"/>
+          </w:tcPr>
+          <w:p>
+            <w:r>
+              <w:t>Sélectionner les composants à utiliser, manipuler des objets, se déplacer, changer de scène</w:t>
+            </w:r>
+          </w:p>
+        </w:tc>
+      </w:tr>
+      <w:tr>
+        <w:tc>
+          <w:tcPr>
+            <w:tcW w:w="2689" w:type="dxa"/>
+          </w:tcPr>
+          <w:p>
+            <w:r>
+              <w:t>Techniques</w:t>
+            </w:r>
+          </w:p>
+        </w:tc>
+        <w:tc>
+          <w:tcPr>
+            <w:tcW w:w="6373" w:type="dxa"/>
+          </w:tcPr>
+          <w:p>
+            <w:proofErr w:type="spellStart"/>
+            <w:r>
+              <w:t>Raycaster</w:t>
+            </w:r>
+            <w:proofErr w:type="spellEnd"/>
+            <w:r>
+              <w:t xml:space="preserve"> pour</w:t>
+            </w:r>
+            <w:r>
+              <w:t xml:space="preserve"> la sélection, Homer pour manipulation</w:t>
+            </w:r>
+          </w:p>
+        </w:tc>
+      </w:tr>
+      <w:tr>
+        <w:tc>
+          <w:tcPr>
+            <w:tcW w:w="2689" w:type="dxa"/>
+          </w:tcPr>
+          <w:p>
+            <w:r>
+              <w:t>Effets, assistances</w:t>
+            </w:r>
+          </w:p>
+        </w:tc>
+        <w:tc>
+          <w:tcPr>
+            <w:tcW w:w="6373" w:type="dxa"/>
+          </w:tcPr>
+          <w:p>
+            <w:r>
+              <w:t>(</w:t>
+            </w:r>
+            <w:r>
+              <w:t>Prévue</w:t>
+            </w:r>
+            <w:r>
+              <w:t xml:space="preserve"> mais pas encore réalisée) Mise en surbrillance d’un objet sélectionnable</w:t>
             </w:r>
           </w:p>
         </w:tc>
@@ -742,6 +1185,7 @@
     </w:tbl>
     <w:p/>
     <w:sectPr>
+      <w:headerReference w:type="default" r:id="rId6"/>
       <w:pgSz w:w="11906" w:h="16838"/>
       <w:pgMar w:top="1417" w:right="1417" w:bottom="1417" w:left="1417" w:header="708" w:footer="708" w:gutter="0"/>
       <w:cols w:space="708"/>
@@ -749,6 +1193,74 @@
     </w:sectPr>
   </w:body>
 </w:document>
+</file>
+
+<file path=word/endnotes.xml><?xml version="1.0" encoding="utf-8"?>
+<w:endnotes xmlns:wpc="http://schemas.microsoft.com/office/word/2010/wordprocessingCanvas" xmlns:cx="http://schemas.microsoft.com/office/drawing/2014/chartex" xmlns:cx1="http://schemas.microsoft.com/office/drawing/2015/9/8/chartex" xmlns:cx2="http://schemas.microsoft.com/office/drawing/2015/10/21/chartex" xmlns:cx3="http://schemas.microsoft.com/office/drawing/2016/5/9/chartex" xmlns:cx4="http://schemas.microsoft.com/office/drawing/2016/5/10/chartex" xmlns:cx5="http://schemas.microsoft.com/office/drawing/2016/5/11/chartex" xmlns:cx6="http://schemas.microsoft.com/office/drawing/2016/5/12/chartex" xmlns:cx7="http://schemas.microsoft.com/office/drawing/2016/5/13/chartex" xmlns:cx8="http://schemas.microsoft.com/office/drawing/2016/5/14/chartex" xmlns:mc="http://schemas.openxmlformats.org/markup-compatibility/2006" xmlns:aink="http://schemas.microsoft.com/office/drawing/2016/ink" xmlns:am3d="http://schemas.microsoft.com/office/drawing/2017/model3d" xmlns:o="urn:schemas-microsoft-com:office:office" xmlns:r="http://schemas.openxmlformats.org/officeDocument/2006/relationships" xmlns:m="http://schemas.openxmlformats.org/officeDocument/2006/math" xmlns:v="urn:schemas-microsoft-com:vml" xmlns:wp14="http://schemas.microsoft.com/office/word/2010/wordprocessingDrawing" xmlns:wp="http://schemas.openxmlformats.org/drawingml/2006/wordprocessingDrawing" xmlns:w10="urn:schemas-microsoft-com:office:word" xmlns:w="http://schemas.openxmlformats.org/wordprocessingml/2006/main" xmlns:w14="http://schemas.microsoft.com/office/word/2010/wordml" xmlns:w15="http://schemas.microsoft.com/office/word/2012/wordml" xmlns:w16cex="http://schemas.microsoft.com/office/word/2018/wordml/cex" xmlns:w16cid="http://schemas.microsoft.com/office/word/2016/wordml/cid" xmlns:w16="http://schemas.microsoft.com/office/word/2018/wordml" xmlns:w16se="http://schemas.microsoft.com/office/word/2015/wordml/symex" xmlns:wpg="http://schemas.microsoft.com/office/word/2010/wordprocessingGroup" xmlns:wpi="http://schemas.microsoft.com/office/word/2010/wordprocessingInk" xmlns:wne="http://schemas.microsoft.com/office/word/2006/wordml" xmlns:wps="http://schemas.microsoft.com/office/word/2010/wordprocessingShape" mc:Ignorable="w14 w15 w16se w16cid w16 w16cex wp14">
+  <w:endnote w:type="separator" w:id="-1">
+    <w:p>
+      <w:pPr>
+        <w:spacing w:after="0" w:line="240" w:lineRule="auto"/>
+      </w:pPr>
+      <w:r>
+        <w:separator/>
+      </w:r>
+    </w:p>
+  </w:endnote>
+  <w:endnote w:type="continuationSeparator" w:id="0">
+    <w:p>
+      <w:pPr>
+        <w:spacing w:after="0" w:line="240" w:lineRule="auto"/>
+      </w:pPr>
+      <w:r>
+        <w:continuationSeparator/>
+      </w:r>
+    </w:p>
+  </w:endnote>
+</w:endnotes>
+</file>
+
+<file path=word/footnotes.xml><?xml version="1.0" encoding="utf-8"?>
+<w:footnotes xmlns:wpc="http://schemas.microsoft.com/office/word/2010/wordprocessingCanvas" xmlns:cx="http://schemas.microsoft.com/office/drawing/2014/chartex" xmlns:cx1="http://schemas.microsoft.com/office/drawing/2015/9/8/chartex" xmlns:cx2="http://schemas.microsoft.com/office/drawing/2015/10/21/chartex" xmlns:cx3="http://schemas.microsoft.com/office/drawing/2016/5/9/chartex" xmlns:cx4="http://schemas.microsoft.com/office/drawing/2016/5/10/chartex" xmlns:cx5="http://schemas.microsoft.com/office/drawing/2016/5/11/chartex" xmlns:cx6="http://schemas.microsoft.com/office/drawing/2016/5/12/chartex" xmlns:cx7="http://schemas.microsoft.com/office/drawing/2016/5/13/chartex" xmlns:cx8="http://schemas.microsoft.com/office/drawing/2016/5/14/chartex" xmlns:mc="http://schemas.openxmlformats.org/markup-compatibility/2006" xmlns:aink="http://schemas.microsoft.com/office/drawing/2016/ink" xmlns:am3d="http://schemas.microsoft.com/office/drawing/2017/model3d" xmlns:o="urn:schemas-microsoft-com:office:office" xmlns:r="http://schemas.openxmlformats.org/officeDocument/2006/relationships" xmlns:m="http://schemas.openxmlformats.org/officeDocument/2006/math" xmlns:v="urn:schemas-microsoft-com:vml" xmlns:wp14="http://schemas.microsoft.com/office/word/2010/wordprocessingDrawing" xmlns:wp="http://schemas.openxmlformats.org/drawingml/2006/wordprocessingDrawing" xmlns:w10="urn:schemas-microsoft-com:office:word" xmlns:w="http://schemas.openxmlformats.org/wordprocessingml/2006/main" xmlns:w14="http://schemas.microsoft.com/office/word/2010/wordml" xmlns:w15="http://schemas.microsoft.com/office/word/2012/wordml" xmlns:w16cex="http://schemas.microsoft.com/office/word/2018/wordml/cex" xmlns:w16cid="http://schemas.microsoft.com/office/word/2016/wordml/cid" xmlns:w16="http://schemas.microsoft.com/office/word/2018/wordml" xmlns:w16se="http://schemas.microsoft.com/office/word/2015/wordml/symex" xmlns:wpg="http://schemas.microsoft.com/office/word/2010/wordprocessingGroup" xmlns:wpi="http://schemas.microsoft.com/office/word/2010/wordprocessingInk" xmlns:wne="http://schemas.microsoft.com/office/word/2006/wordml" xmlns:wps="http://schemas.microsoft.com/office/word/2010/wordprocessingShape" mc:Ignorable="w14 w15 w16se w16cid w16 w16cex wp14">
+  <w:footnote w:type="separator" w:id="-1">
+    <w:p>
+      <w:pPr>
+        <w:spacing w:after="0" w:line="240" w:lineRule="auto"/>
+      </w:pPr>
+      <w:r>
+        <w:separator/>
+      </w:r>
+    </w:p>
+  </w:footnote>
+  <w:footnote w:type="continuationSeparator" w:id="0">
+    <w:p>
+      <w:pPr>
+        <w:spacing w:after="0" w:line="240" w:lineRule="auto"/>
+      </w:pPr>
+      <w:r>
+        <w:continuationSeparator/>
+      </w:r>
+    </w:p>
+  </w:footnote>
+</w:footnotes>
+</file>
+
+<file path=word/header1.xml><?xml version="1.0" encoding="utf-8"?>
+<w:hdr xmlns:wpc="http://schemas.microsoft.com/office/word/2010/wordprocessingCanvas" xmlns:cx="http://schemas.microsoft.com/office/drawing/2014/chartex" xmlns:cx1="http://schemas.microsoft.com/office/drawing/2015/9/8/chartex" xmlns:cx2="http://schemas.microsoft.com/office/drawing/2015/10/21/chartex" xmlns:cx3="http://schemas.microsoft.com/office/drawing/2016/5/9/chartex" xmlns:cx4="http://schemas.microsoft.com/office/drawing/2016/5/10/chartex" xmlns:cx5="http://schemas.microsoft.com/office/drawing/2016/5/11/chartex" xmlns:cx6="http://schemas.microsoft.com/office/drawing/2016/5/12/chartex" xmlns:cx7="http://schemas.microsoft.com/office/drawing/2016/5/13/chartex" xmlns:cx8="http://schemas.microsoft.com/office/drawing/2016/5/14/chartex" xmlns:mc="http://schemas.openxmlformats.org/markup-compatibility/2006" xmlns:aink="http://schemas.microsoft.com/office/drawing/2016/ink" xmlns:am3d="http://schemas.microsoft.com/office/drawing/2017/model3d" xmlns:o="urn:schemas-microsoft-com:office:office" xmlns:r="http://schemas.openxmlformats.org/officeDocument/2006/relationships" xmlns:m="http://schemas.openxmlformats.org/officeDocument/2006/math" xmlns:v="urn:schemas-microsoft-com:vml" xmlns:wp14="http://schemas.microsoft.com/office/word/2010/wordprocessingDrawing" xmlns:wp="http://schemas.openxmlformats.org/drawingml/2006/wordprocessingDrawing" xmlns:w10="urn:schemas-microsoft-com:office:word" xmlns:w="http://schemas.openxmlformats.org/wordprocessingml/2006/main" xmlns:w14="http://schemas.microsoft.com/office/word/2010/wordml" xmlns:w15="http://schemas.microsoft.com/office/word/2012/wordml" xmlns:w16cex="http://schemas.microsoft.com/office/word/2018/wordml/cex" xmlns:w16cid="http://schemas.microsoft.com/office/word/2016/wordml/cid" xmlns:w16="http://schemas.microsoft.com/office/word/2018/wordml" xmlns:w16se="http://schemas.microsoft.com/office/word/2015/wordml/symex" xmlns:wpg="http://schemas.microsoft.com/office/word/2010/wordprocessingGroup" xmlns:wpi="http://schemas.microsoft.com/office/word/2010/wordprocessingInk" xmlns:wne="http://schemas.microsoft.com/office/word/2006/wordml" xmlns:wps="http://schemas.microsoft.com/office/word/2010/wordprocessingShape" mc:Ignorable="w14 w15 w16se w16cid w16 w16cex wp14">
+  <w:p>
+    <w:pPr>
+      <w:pStyle w:val="En-tte"/>
+    </w:pPr>
+    <w:r>
+      <w:t>Adrien CHAHINIAN – Lilian FAVRE GARCIA</w:t>
+    </w:r>
+  </w:p>
+  <w:p>
+    <w:pPr>
+      <w:pStyle w:val="En-tte"/>
+    </w:pPr>
+  </w:p>
+</w:hdr>
 </file>
 
 <file path=word/styles.xml><?xml version="1.0" encoding="utf-8"?>
@@ -1149,6 +1661,7 @@
   <w:style w:type="paragraph" w:default="1" w:styleId="Normal">
     <w:name w:val="Normal"/>
     <w:qFormat/>
+    <w:rsid w:val="00892C40"/>
   </w:style>
   <w:style w:type="character" w:default="1" w:styleId="Policepardfaut">
     <w:name w:val="Default Paragraph Font"/>
@@ -1195,6 +1708,50 @@
         <w:insideV w:val="single" w:sz="4" w:space="0" w:color="auto"/>
       </w:tblBorders>
     </w:tblPr>
+  </w:style>
+  <w:style w:type="paragraph" w:styleId="En-tte">
+    <w:name w:val="header"/>
+    <w:basedOn w:val="Normal"/>
+    <w:link w:val="En-tteCar"/>
+    <w:uiPriority w:val="99"/>
+    <w:unhideWhenUsed/>
+    <w:rsid w:val="00927E54"/>
+    <w:pPr>
+      <w:tabs>
+        <w:tab w:val="center" w:pos="4536"/>
+        <w:tab w:val="right" w:pos="9072"/>
+      </w:tabs>
+      <w:spacing w:after="0" w:line="240" w:lineRule="auto"/>
+    </w:pPr>
+  </w:style>
+  <w:style w:type="character" w:customStyle="1" w:styleId="En-tteCar">
+    <w:name w:val="En-tête Car"/>
+    <w:basedOn w:val="Policepardfaut"/>
+    <w:link w:val="En-tte"/>
+    <w:uiPriority w:val="99"/>
+    <w:rsid w:val="00927E54"/>
+  </w:style>
+  <w:style w:type="paragraph" w:styleId="Pieddepage">
+    <w:name w:val="footer"/>
+    <w:basedOn w:val="Normal"/>
+    <w:link w:val="PieddepageCar"/>
+    <w:uiPriority w:val="99"/>
+    <w:unhideWhenUsed/>
+    <w:rsid w:val="00927E54"/>
+    <w:pPr>
+      <w:tabs>
+        <w:tab w:val="center" w:pos="4536"/>
+        <w:tab w:val="right" w:pos="9072"/>
+      </w:tabs>
+      <w:spacing w:after="0" w:line="240" w:lineRule="auto"/>
+    </w:pPr>
+  </w:style>
+  <w:style w:type="character" w:customStyle="1" w:styleId="PieddepageCar">
+    <w:name w:val="Pied de page Car"/>
+    <w:basedOn w:val="Policepardfaut"/>
+    <w:link w:val="Pieddepage"/>
+    <w:uiPriority w:val="99"/>
+    <w:rsid w:val="00927E54"/>
   </w:style>
 </w:styles>
 </file>

</xml_diff>